<commit_message>
adding files to fase-2
</commit_message>
<xml_diff>
--- a/Aprendizaje_Automatico/Fase-2/Fase 2 - Ruben Alejandro Deambrossi.docx
+++ b/Aprendizaje_Automatico/Fase-2/Fase 2 - Ruben Alejandro Deambrossi.docx
@@ -428,26 +428,26 @@
           <w:sz w:val="44"/>
           <w:szCs w:val="44"/>
         </w:rPr>
-        <w:t>Rolando Evelio Pérez Versón</w:t>
-      </w:r>
+        <w:t xml:space="preserve">Rolando Evelio Pérez </w:t>
+      </w:r>
+      <w:proofErr w:type="spellStart"/>
       <w:r>
         <w:rPr>
           <w:rFonts w:ascii="Arial" w:hAnsi="Arial" w:cs="Arial"/>
           <w:sz w:val="44"/>
           <w:szCs w:val="44"/>
         </w:rPr>
-        <w:t>.</w:t>
-      </w:r>
-    </w:p>
-    <w:p>
-      <w:pPr>
-        <w:jc w:val="center"/>
+        <w:t>Versón</w:t>
+      </w:r>
+      <w:proofErr w:type="spellEnd"/>
+      <w:r>
         <w:rPr>
           <w:rFonts w:ascii="Arial" w:hAnsi="Arial" w:cs="Arial"/>
           <w:sz w:val="44"/>
           <w:szCs w:val="44"/>
         </w:rPr>
-      </w:pPr>
+        <w:t>.</w:t>
+      </w:r>
     </w:p>
     <w:p>
       <w:pPr>
@@ -458,21 +458,23 @@
           <w:szCs w:val="44"/>
         </w:rPr>
       </w:pPr>
-      <w:r>
+    </w:p>
+    <w:p>
+      <w:pPr>
+        <w:jc w:val="center"/>
         <w:rPr>
           <w:rFonts w:ascii="Arial" w:hAnsi="Arial" w:cs="Arial"/>
           <w:sz w:val="44"/>
           <w:szCs w:val="44"/>
         </w:rPr>
-        <w:t>2</w:t>
-      </w:r>
+      </w:pPr>
       <w:r>
         <w:rPr>
           <w:rFonts w:ascii="Arial" w:hAnsi="Arial" w:cs="Arial"/>
           <w:sz w:val="44"/>
           <w:szCs w:val="44"/>
         </w:rPr>
-        <w:t>5</w:t>
+        <w:t>30</w:t>
       </w:r>
       <w:r>
         <w:rPr>
@@ -771,51 +773,89 @@
         <w:rPr>
           <w:rFonts w:ascii="Arial" w:hAnsi="Arial" w:cs="Arial"/>
         </w:rPr>
-        <w:t xml:space="preserve">Se puede utilizar un algoritmo de clasificación supervisado como árbol de decisión o support vector machine </w:t>
-      </w:r>
-      <w:r>
-        <w:rPr>
-          <w:rFonts w:ascii="Arial" w:hAnsi="Arial" w:cs="Arial"/>
-        </w:rPr>
-        <w:t>el cual puede leer las especificaciones del producto y</w:t>
-      </w:r>
-      <w:r>
-        <w:rPr>
-          <w:rFonts w:ascii="Arial" w:hAnsi="Arial" w:cs="Arial"/>
-        </w:rPr>
-        <w:t xml:space="preserve"> determinar</w:t>
-      </w:r>
-      <w:r>
-        <w:rPr>
-          <w:rFonts w:ascii="Arial" w:hAnsi="Arial" w:cs="Arial"/>
-        </w:rPr>
-        <w:t xml:space="preserve">, por medio de clasificación, </w:t>
-      </w:r>
-      <w:r>
-        <w:rPr>
-          <w:rFonts w:ascii="Arial" w:hAnsi="Arial" w:cs="Arial"/>
-        </w:rPr>
-        <w:t xml:space="preserve">la zona de manufactura </w:t>
-      </w:r>
-      <w:r>
-        <w:rPr>
-          <w:rFonts w:ascii="Arial" w:hAnsi="Arial" w:cs="Arial"/>
-        </w:rPr>
-        <w:t>a la cual debe trasladar dicho producto</w:t>
-      </w:r>
-      <w:r>
-        <w:rPr>
-          <w:rFonts w:ascii="Arial" w:hAnsi="Arial" w:cs="Arial"/>
-        </w:rPr>
-        <w:t>.</w:t>
-      </w:r>
+        <w:t>Se puede utilizar un algoritmo de clasificación supervisado</w:t>
+      </w:r>
+      <w:r>
+        <w:rPr>
+          <w:rFonts w:ascii="Arial" w:hAnsi="Arial" w:cs="Arial"/>
+        </w:rPr>
+        <w:t xml:space="preserve">, en este caso debido a que el numero de protocolos a </w:t>
+      </w:r>
+      <w:r>
+        <w:rPr>
+          <w:rFonts w:ascii="Arial" w:hAnsi="Arial" w:cs="Arial"/>
+        </w:rPr>
+        <w:t xml:space="preserve">determinar son solo 2, se puede usar un modelo de clasificación binario como el de regresión logística. </w:t>
+      </w:r>
+    </w:p>
+    <w:p>
+      <w:pPr>
+        <w:pStyle w:val="ListParagraph"/>
+        <w:spacing w:line="360" w:lineRule="auto"/>
+        <w:ind w:left="450"/>
+        <w:jc w:val="both"/>
+        <w:rPr>
+          <w:rFonts w:ascii="Arial" w:hAnsi="Arial" w:cs="Arial"/>
+        </w:rPr>
+      </w:pPr>
+      <w:r>
+        <w:rPr>
+          <w:rFonts w:ascii="Arial" w:hAnsi="Arial" w:cs="Arial"/>
+        </w:rPr>
+        <w:t xml:space="preserve">El modelo leerá las características del producto y </w:t>
+      </w:r>
+      <w:r>
+        <w:rPr>
+          <w:rFonts w:ascii="Arial" w:hAnsi="Arial" w:cs="Arial"/>
+        </w:rPr>
+        <w:t>determinará</w:t>
+      </w:r>
+      <w:r>
+        <w:rPr>
+          <w:rFonts w:ascii="Arial" w:hAnsi="Arial" w:cs="Arial"/>
+        </w:rPr>
+        <w:t xml:space="preserve"> si</w:t>
+      </w:r>
+      <w:r>
+        <w:rPr>
+          <w:rFonts w:ascii="Arial" w:hAnsi="Arial" w:cs="Arial"/>
+        </w:rPr>
+        <w:t xml:space="preserve"> el producto pertenece al protocolo 1 o 2, de esta manera pude </w:t>
+      </w:r>
+      <w:r>
+        <w:rPr>
+          <w:rFonts w:ascii="Arial" w:hAnsi="Arial" w:cs="Arial"/>
+        </w:rPr>
+        <w:t xml:space="preserve">saber a qué área de manufactura debe </w:t>
+      </w:r>
+      <w:r>
+        <w:rPr>
+          <w:rFonts w:ascii="Arial" w:hAnsi="Arial" w:cs="Arial"/>
+        </w:rPr>
+        <w:t>entregar dicho producto</w:t>
+      </w:r>
+      <w:r>
+        <w:rPr>
+          <w:rFonts w:ascii="Arial" w:hAnsi="Arial" w:cs="Arial"/>
+        </w:rPr>
+        <w:t xml:space="preserve">. </w:t>
+      </w:r>
+    </w:p>
+    <w:p>
+      <w:pPr>
+        <w:spacing w:line="360" w:lineRule="auto"/>
+        <w:jc w:val="both"/>
+        <w:rPr>
+          <w:rFonts w:ascii="Arial" w:hAnsi="Arial" w:cs="Arial"/>
+        </w:rPr>
+      </w:pPr>
     </w:p>
     <w:p>
       <w:pPr>
         <w:pStyle w:val="ListParagraph"/>
         <w:numPr>
           <w:ilvl w:val="0"/>
-          <w:numId w:val="22"/>
+          <w:numId w:val="25"/>
         </w:numPr>
         <w:spacing w:line="360" w:lineRule="auto"/>
         <w:ind w:left="450"/>
@@ -824,6 +864,331 @@
           <w:rFonts w:ascii="Arial" w:hAnsi="Arial" w:cs="Arial"/>
         </w:rPr>
       </w:pPr>
+      <w:r>
+        <w:rPr>
+          <w:rFonts w:ascii="Arial" w:hAnsi="Arial" w:cs="Arial"/>
+        </w:rPr>
+        <w:t xml:space="preserve">Generación del </w:t>
+      </w:r>
+      <w:proofErr w:type="spellStart"/>
+      <w:r>
+        <w:rPr>
+          <w:rFonts w:ascii="Arial" w:hAnsi="Arial" w:cs="Arial"/>
+        </w:rPr>
+        <w:t>Dataset</w:t>
+      </w:r>
+      <w:proofErr w:type="spellEnd"/>
+      <w:r>
+        <w:rPr>
+          <w:rFonts w:ascii="Arial" w:hAnsi="Arial" w:cs="Arial"/>
+        </w:rPr>
+        <w:t xml:space="preserve"> y </w:t>
+      </w:r>
+      <w:r>
+        <w:rPr>
+          <w:rFonts w:ascii="Arial" w:hAnsi="Arial" w:cs="Arial"/>
+        </w:rPr>
+        <w:t>construcción</w:t>
+      </w:r>
+      <w:r>
+        <w:rPr>
+          <w:rFonts w:ascii="Arial" w:hAnsi="Arial" w:cs="Arial"/>
+        </w:rPr>
+        <w:t xml:space="preserve"> del modelo de clasificación. </w:t>
+      </w:r>
+    </w:p>
+    <w:p>
+      <w:pPr>
+        <w:pStyle w:val="ListParagraph"/>
+        <w:numPr>
+          <w:ilvl w:val="0"/>
+          <w:numId w:val="26"/>
+        </w:numPr>
+        <w:spacing w:line="360" w:lineRule="auto"/>
+        <w:jc w:val="both"/>
+        <w:rPr>
+          <w:rFonts w:ascii="Arial" w:hAnsi="Arial" w:cs="Arial"/>
+        </w:rPr>
+      </w:pPr>
+      <w:r>
+        <w:rPr>
+          <w:rFonts w:ascii="Arial" w:hAnsi="Arial" w:cs="Arial"/>
+        </w:rPr>
+        <w:t xml:space="preserve">Generador del </w:t>
+      </w:r>
+      <w:proofErr w:type="spellStart"/>
+      <w:r>
+        <w:rPr>
+          <w:rFonts w:ascii="Arial" w:hAnsi="Arial" w:cs="Arial"/>
+        </w:rPr>
+        <w:t>Dataset</w:t>
+      </w:r>
+      <w:proofErr w:type="spellEnd"/>
+      <w:r>
+        <w:rPr>
+          <w:rFonts w:ascii="Arial" w:hAnsi="Arial" w:cs="Arial"/>
+        </w:rPr>
+        <w:t>.</w:t>
+      </w:r>
+    </w:p>
+    <w:p>
+      <w:pPr>
+        <w:pStyle w:val="ListParagraph"/>
+        <w:spacing w:line="360" w:lineRule="auto"/>
+        <w:ind w:left="810"/>
+        <w:jc w:val="both"/>
+        <w:rPr>
+          <w:rFonts w:ascii="Arial" w:hAnsi="Arial" w:cs="Arial"/>
+        </w:rPr>
+      </w:pPr>
+      <w:r>
+        <w:rPr>
+          <w:rFonts w:ascii="Arial" w:hAnsi="Arial" w:cs="Arial"/>
+        </w:rPr>
+        <w:t>Noteboo</w:t>
+      </w:r>
+      <w:r>
+        <w:rPr>
+          <w:rFonts w:ascii="Arial" w:hAnsi="Arial" w:cs="Arial"/>
+        </w:rPr>
+        <w:t xml:space="preserve">k Link: </w:t>
+      </w:r>
+    </w:p>
+    <w:p>
+      <w:pPr>
+        <w:pStyle w:val="ListParagraph"/>
+        <w:spacing w:line="360" w:lineRule="auto"/>
+        <w:ind w:left="810"/>
+        <w:jc w:val="both"/>
+        <w:rPr>
+          <w:rFonts w:ascii="Arial" w:hAnsi="Arial" w:cs="Arial"/>
+        </w:rPr>
+      </w:pPr>
+    </w:p>
+    <w:p>
+      <w:pPr>
+        <w:pStyle w:val="ListParagraph"/>
+        <w:numPr>
+          <w:ilvl w:val="0"/>
+          <w:numId w:val="26"/>
+        </w:numPr>
+        <w:spacing w:line="360" w:lineRule="auto"/>
+        <w:jc w:val="both"/>
+        <w:rPr>
+          <w:rFonts w:ascii="Arial" w:hAnsi="Arial" w:cs="Arial"/>
+        </w:rPr>
+      </w:pPr>
+      <w:r>
+        <w:rPr>
+          <w:rFonts w:ascii="Arial" w:hAnsi="Arial" w:cs="Arial"/>
+        </w:rPr>
+        <w:t>Construcción del Modelo.</w:t>
+      </w:r>
+    </w:p>
+    <w:p>
+      <w:pPr>
+        <w:pStyle w:val="ListParagraph"/>
+        <w:spacing w:line="360" w:lineRule="auto"/>
+        <w:ind w:left="810"/>
+        <w:jc w:val="both"/>
+        <w:rPr>
+          <w:rFonts w:ascii="Arial" w:hAnsi="Arial" w:cs="Arial"/>
+        </w:rPr>
+      </w:pPr>
+      <w:r>
+        <w:rPr>
+          <w:rFonts w:ascii="Arial" w:hAnsi="Arial" w:cs="Arial"/>
+        </w:rPr>
+        <w:t xml:space="preserve">Notebook Link: </w:t>
+      </w:r>
+    </w:p>
+    <w:p>
+      <w:pPr>
+        <w:pStyle w:val="ListParagraph"/>
+        <w:spacing w:line="360" w:lineRule="auto"/>
+        <w:ind w:left="450"/>
+        <w:jc w:val="both"/>
+        <w:rPr>
+          <w:rFonts w:ascii="Arial" w:hAnsi="Arial" w:cs="Arial"/>
+        </w:rPr>
+      </w:pPr>
+      <w:r>
+        <w:rPr>
+          <w:rFonts w:ascii="Arial" w:hAnsi="Arial" w:cs="Arial"/>
+        </w:rPr>
+        <w:t xml:space="preserve"> </w:t>
+      </w:r>
+    </w:p>
+    <w:p>
+      <w:pPr>
+        <w:pStyle w:val="ListParagraph"/>
+        <w:numPr>
+          <w:ilvl w:val="0"/>
+          <w:numId w:val="23"/>
+        </w:numPr>
+        <w:spacing w:line="360" w:lineRule="auto"/>
+        <w:ind w:left="450"/>
+        <w:jc w:val="both"/>
+        <w:rPr>
+          <w:rFonts w:ascii="Arial" w:hAnsi="Arial" w:cs="Arial"/>
+        </w:rPr>
+      </w:pPr>
+      <w:r>
+        <w:rPr>
+          <w:rFonts w:ascii="Arial" w:hAnsi="Arial" w:cs="Arial"/>
+        </w:rPr>
+        <w:t xml:space="preserve">Determinación de la ruta optima de entrega de productos y ejecución del </w:t>
+      </w:r>
+      <w:r>
+        <w:rPr>
+          <w:rFonts w:ascii="Arial" w:hAnsi="Arial" w:cs="Arial"/>
+        </w:rPr>
+        <w:t>vehículo</w:t>
+      </w:r>
+    </w:p>
+    <w:p>
+      <w:pPr>
+        <w:pStyle w:val="ListParagraph"/>
+        <w:spacing w:line="360" w:lineRule="auto"/>
+        <w:ind w:left="450"/>
+        <w:jc w:val="both"/>
+        <w:rPr>
+          <w:rFonts w:ascii="Arial" w:hAnsi="Arial" w:cs="Arial"/>
+        </w:rPr>
+      </w:pPr>
+      <w:r>
+        <w:rPr>
+          <w:rFonts w:ascii="Arial" w:hAnsi="Arial" w:cs="Arial"/>
+        </w:rPr>
+        <w:t>Notebook Link:</w:t>
+      </w:r>
+    </w:p>
+    <w:p>
+      <w:pPr>
+        <w:pStyle w:val="ListParagraph"/>
+        <w:spacing w:line="360" w:lineRule="auto"/>
+        <w:ind w:left="450"/>
+        <w:jc w:val="both"/>
+        <w:rPr>
+          <w:rFonts w:ascii="Arial" w:hAnsi="Arial" w:cs="Arial"/>
+        </w:rPr>
+      </w:pPr>
+    </w:p>
+    <w:p>
+      <w:pPr>
+        <w:pStyle w:val="ListParagraph"/>
+        <w:numPr>
+          <w:ilvl w:val="0"/>
+          <w:numId w:val="23"/>
+        </w:numPr>
+        <w:spacing w:line="360" w:lineRule="auto"/>
+        <w:ind w:left="450"/>
+        <w:jc w:val="both"/>
+        <w:rPr>
+          <w:rFonts w:ascii="Arial" w:hAnsi="Arial" w:cs="Arial"/>
+        </w:rPr>
+      </w:pPr>
+      <w:r>
+        <w:rPr>
+          <w:rFonts w:ascii="Arial" w:hAnsi="Arial" w:cs="Arial"/>
+        </w:rPr>
+        <w:t xml:space="preserve">Conclusiones: </w:t>
+      </w:r>
+    </w:p>
+    <w:p>
+      <w:pPr>
+        <w:spacing w:line="360" w:lineRule="auto"/>
+        <w:jc w:val="both"/>
+        <w:rPr>
+          <w:rFonts w:ascii="Arial" w:hAnsi="Arial" w:cs="Arial"/>
+        </w:rPr>
+      </w:pPr>
+      <w:r>
+        <w:rPr>
+          <w:rFonts w:ascii="Arial" w:hAnsi="Arial" w:cs="Arial"/>
+        </w:rPr>
+        <w:t>Considero que e</w:t>
+      </w:r>
+      <w:r>
+        <w:rPr>
+          <w:rFonts w:ascii="Arial" w:hAnsi="Arial" w:cs="Arial"/>
+        </w:rPr>
+        <w:t xml:space="preserve">l ejercicio de esta fase </w:t>
+      </w:r>
+      <w:r>
+        <w:rPr>
+          <w:rFonts w:ascii="Arial" w:hAnsi="Arial" w:cs="Arial"/>
+        </w:rPr>
+        <w:t>es</w:t>
+      </w:r>
+      <w:r>
+        <w:rPr>
+          <w:rFonts w:ascii="Arial" w:hAnsi="Arial" w:cs="Arial"/>
+        </w:rPr>
+        <w:t xml:space="preserve"> muy completo, en el cual intervienen diferentes aspectos como la construcción del </w:t>
+      </w:r>
+      <w:proofErr w:type="spellStart"/>
+      <w:r>
+        <w:rPr>
+          <w:rFonts w:ascii="Arial" w:hAnsi="Arial" w:cs="Arial"/>
+        </w:rPr>
+        <w:t>dataset</w:t>
+      </w:r>
+      <w:proofErr w:type="spellEnd"/>
+      <w:r>
+        <w:rPr>
+          <w:rFonts w:ascii="Arial" w:hAnsi="Arial" w:cs="Arial"/>
+        </w:rPr>
+        <w:t xml:space="preserve">, el cual presento un reto al momento de </w:t>
+      </w:r>
+      <w:r>
+        <w:rPr>
+          <w:rFonts w:ascii="Arial" w:hAnsi="Arial" w:cs="Arial"/>
+        </w:rPr>
+        <w:t xml:space="preserve">generar los datos apropiados para el modelo. </w:t>
+      </w:r>
+      <w:r>
+        <w:rPr>
+          <w:rFonts w:ascii="Arial" w:hAnsi="Arial" w:cs="Arial"/>
+        </w:rPr>
+        <w:t>Otro aspecto que remarcar</w:t>
+      </w:r>
+      <w:r>
+        <w:rPr>
+          <w:rFonts w:ascii="Arial" w:hAnsi="Arial" w:cs="Arial"/>
+        </w:rPr>
+        <w:t xml:space="preserve"> fue la elaboración del algoritmo para la determinación de la ruta optim</w:t>
+      </w:r>
+      <w:r>
+        <w:rPr>
+          <w:rFonts w:ascii="Arial" w:hAnsi="Arial" w:cs="Arial"/>
+        </w:rPr>
+        <w:t xml:space="preserve">a, </w:t>
+      </w:r>
+      <w:r>
+        <w:rPr>
+          <w:rFonts w:ascii="Arial" w:hAnsi="Arial" w:cs="Arial"/>
+        </w:rPr>
+        <w:t>así</w:t>
+      </w:r>
+      <w:r>
+        <w:rPr>
+          <w:rFonts w:ascii="Arial" w:hAnsi="Arial" w:cs="Arial"/>
+        </w:rPr>
+        <w:t xml:space="preserve"> como también, la lógica para unir dichos elementos en la ejecución del </w:t>
+      </w:r>
+      <w:r>
+        <w:rPr>
+          <w:rFonts w:ascii="Arial" w:hAnsi="Arial" w:cs="Arial"/>
+        </w:rPr>
+        <w:t>vehículo</w:t>
+      </w:r>
+      <w:r>
+        <w:rPr>
+          <w:rFonts w:ascii="Arial" w:hAnsi="Arial" w:cs="Arial"/>
+        </w:rPr>
+        <w:t>.</w:t>
+      </w:r>
     </w:p>
     <w:sectPr>
       <w:pgSz w:w="11906" w:h="16838"/>
@@ -1820,6 +2185,95 @@
     </w:lvl>
   </w:abstractNum>
   <w:abstractNum w:abstractNumId="9" w15:restartNumberingAfterBreak="0">
+    <w:nsid w:val="29BF32CA"/>
+    <w:multiLevelType w:val="hybridMultilevel"/>
+    <w:tmpl w:val="37E251E4"/>
+    <w:lvl w:ilvl="0" w:tplc="0442C03E">
+      <w:start w:val="4"/>
+      <w:numFmt w:val="decimal"/>
+      <w:lvlText w:val="%1."/>
+      <w:lvlJc w:val="left"/>
+      <w:pPr>
+        <w:ind w:left="720" w:hanging="360"/>
+      </w:pPr>
+      <w:rPr>
+        <w:rFonts w:hint="default"/>
+      </w:rPr>
+    </w:lvl>
+    <w:lvl w:ilvl="1" w:tplc="04090019" w:tentative="1">
+      <w:start w:val="1"/>
+      <w:numFmt w:val="lowerLetter"/>
+      <w:lvlText w:val="%2."/>
+      <w:lvlJc w:val="left"/>
+      <w:pPr>
+        <w:ind w:left="1440" w:hanging="360"/>
+      </w:pPr>
+    </w:lvl>
+    <w:lvl w:ilvl="2" w:tplc="0409001B" w:tentative="1">
+      <w:start w:val="1"/>
+      <w:numFmt w:val="lowerRoman"/>
+      <w:lvlText w:val="%3."/>
+      <w:lvlJc w:val="right"/>
+      <w:pPr>
+        <w:ind w:left="2160" w:hanging="180"/>
+      </w:pPr>
+    </w:lvl>
+    <w:lvl w:ilvl="3" w:tplc="0409000F" w:tentative="1">
+      <w:start w:val="1"/>
+      <w:numFmt w:val="decimal"/>
+      <w:lvlText w:val="%4."/>
+      <w:lvlJc w:val="left"/>
+      <w:pPr>
+        <w:ind w:left="2880" w:hanging="360"/>
+      </w:pPr>
+    </w:lvl>
+    <w:lvl w:ilvl="4" w:tplc="04090019" w:tentative="1">
+      <w:start w:val="1"/>
+      <w:numFmt w:val="lowerLetter"/>
+      <w:lvlText w:val="%5."/>
+      <w:lvlJc w:val="left"/>
+      <w:pPr>
+        <w:ind w:left="3600" w:hanging="360"/>
+      </w:pPr>
+    </w:lvl>
+    <w:lvl w:ilvl="5" w:tplc="0409001B" w:tentative="1">
+      <w:start w:val="1"/>
+      <w:numFmt w:val="lowerRoman"/>
+      <w:lvlText w:val="%6."/>
+      <w:lvlJc w:val="right"/>
+      <w:pPr>
+        <w:ind w:left="4320" w:hanging="180"/>
+      </w:pPr>
+    </w:lvl>
+    <w:lvl w:ilvl="6" w:tplc="0409000F" w:tentative="1">
+      <w:start w:val="1"/>
+      <w:numFmt w:val="decimal"/>
+      <w:lvlText w:val="%7."/>
+      <w:lvlJc w:val="left"/>
+      <w:pPr>
+        <w:ind w:left="5040" w:hanging="360"/>
+      </w:pPr>
+    </w:lvl>
+    <w:lvl w:ilvl="7" w:tplc="04090019" w:tentative="1">
+      <w:start w:val="1"/>
+      <w:numFmt w:val="lowerLetter"/>
+      <w:lvlText w:val="%8."/>
+      <w:lvlJc w:val="left"/>
+      <w:pPr>
+        <w:ind w:left="5760" w:hanging="360"/>
+      </w:pPr>
+    </w:lvl>
+    <w:lvl w:ilvl="8" w:tplc="0409001B" w:tentative="1">
+      <w:start w:val="1"/>
+      <w:numFmt w:val="lowerRoman"/>
+      <w:lvlText w:val="%9."/>
+      <w:lvlJc w:val="right"/>
+      <w:pPr>
+        <w:ind w:left="6480" w:hanging="180"/>
+      </w:pPr>
+    </w:lvl>
+  </w:abstractNum>
+  <w:abstractNum w:abstractNumId="10" w15:restartNumberingAfterBreak="0">
     <w:nsid w:val="2E06686C"/>
     <w:multiLevelType w:val="hybridMultilevel"/>
     <w:tmpl w:val="6D908AAC"/>
@@ -1908,7 +2362,7 @@
       </w:pPr>
     </w:lvl>
   </w:abstractNum>
-  <w:abstractNum w:abstractNumId="10" w15:restartNumberingAfterBreak="0">
+  <w:abstractNum w:abstractNumId="11" w15:restartNumberingAfterBreak="0">
     <w:nsid w:val="2F3A09D8"/>
     <w:multiLevelType w:val="hybridMultilevel"/>
     <w:tmpl w:val="35263E0A"/>
@@ -1997,7 +2451,7 @@
       </w:pPr>
     </w:lvl>
   </w:abstractNum>
-  <w:abstractNum w:abstractNumId="11" w15:restartNumberingAfterBreak="0">
+  <w:abstractNum w:abstractNumId="12" w15:restartNumberingAfterBreak="0">
     <w:nsid w:val="37DE00EC"/>
     <w:multiLevelType w:val="hybridMultilevel"/>
     <w:tmpl w:val="76AE7542"/>
@@ -2109,7 +2563,7 @@
       </w:rPr>
     </w:lvl>
   </w:abstractNum>
-  <w:abstractNum w:abstractNumId="12" w15:restartNumberingAfterBreak="0">
+  <w:abstractNum w:abstractNumId="13" w15:restartNumberingAfterBreak="0">
     <w:nsid w:val="3F5313D7"/>
     <w:multiLevelType w:val="hybridMultilevel"/>
     <w:tmpl w:val="3B5492DA"/>
@@ -2222,7 +2676,7 @@
       </w:rPr>
     </w:lvl>
   </w:abstractNum>
-  <w:abstractNum w:abstractNumId="13" w15:restartNumberingAfterBreak="0">
+  <w:abstractNum w:abstractNumId="14" w15:restartNumberingAfterBreak="0">
     <w:nsid w:val="44106472"/>
     <w:multiLevelType w:val="hybridMultilevel"/>
     <w:tmpl w:val="B5365014"/>
@@ -2335,7 +2789,7 @@
       </w:rPr>
     </w:lvl>
   </w:abstractNum>
-  <w:abstractNum w:abstractNumId="14" w15:restartNumberingAfterBreak="0">
+  <w:abstractNum w:abstractNumId="15" w15:restartNumberingAfterBreak="0">
     <w:nsid w:val="4C0E71C8"/>
     <w:multiLevelType w:val="hybridMultilevel"/>
     <w:tmpl w:val="A3BA8CDA"/>
@@ -2424,7 +2878,185 @@
       </w:pPr>
     </w:lvl>
   </w:abstractNum>
-  <w:abstractNum w:abstractNumId="15" w15:restartNumberingAfterBreak="0">
+  <w:abstractNum w:abstractNumId="16" w15:restartNumberingAfterBreak="0">
+    <w:nsid w:val="566F2D96"/>
+    <w:multiLevelType w:val="hybridMultilevel"/>
+    <w:tmpl w:val="2C1475CC"/>
+    <w:lvl w:ilvl="0" w:tplc="09F2D954">
+      <w:start w:val="5"/>
+      <w:numFmt w:val="decimal"/>
+      <w:lvlText w:val="%1."/>
+      <w:lvlJc w:val="left"/>
+      <w:pPr>
+        <w:ind w:left="720" w:hanging="360"/>
+      </w:pPr>
+      <w:rPr>
+        <w:rFonts w:hint="default"/>
+      </w:rPr>
+    </w:lvl>
+    <w:lvl w:ilvl="1" w:tplc="04090019" w:tentative="1">
+      <w:start w:val="1"/>
+      <w:numFmt w:val="lowerLetter"/>
+      <w:lvlText w:val="%2."/>
+      <w:lvlJc w:val="left"/>
+      <w:pPr>
+        <w:ind w:left="1440" w:hanging="360"/>
+      </w:pPr>
+    </w:lvl>
+    <w:lvl w:ilvl="2" w:tplc="0409001B" w:tentative="1">
+      <w:start w:val="1"/>
+      <w:numFmt w:val="lowerRoman"/>
+      <w:lvlText w:val="%3."/>
+      <w:lvlJc w:val="right"/>
+      <w:pPr>
+        <w:ind w:left="2160" w:hanging="180"/>
+      </w:pPr>
+    </w:lvl>
+    <w:lvl w:ilvl="3" w:tplc="0409000F" w:tentative="1">
+      <w:start w:val="1"/>
+      <w:numFmt w:val="decimal"/>
+      <w:lvlText w:val="%4."/>
+      <w:lvlJc w:val="left"/>
+      <w:pPr>
+        <w:ind w:left="2880" w:hanging="360"/>
+      </w:pPr>
+    </w:lvl>
+    <w:lvl w:ilvl="4" w:tplc="04090019" w:tentative="1">
+      <w:start w:val="1"/>
+      <w:numFmt w:val="lowerLetter"/>
+      <w:lvlText w:val="%5."/>
+      <w:lvlJc w:val="left"/>
+      <w:pPr>
+        <w:ind w:left="3600" w:hanging="360"/>
+      </w:pPr>
+    </w:lvl>
+    <w:lvl w:ilvl="5" w:tplc="0409001B" w:tentative="1">
+      <w:start w:val="1"/>
+      <w:numFmt w:val="lowerRoman"/>
+      <w:lvlText w:val="%6."/>
+      <w:lvlJc w:val="right"/>
+      <w:pPr>
+        <w:ind w:left="4320" w:hanging="180"/>
+      </w:pPr>
+    </w:lvl>
+    <w:lvl w:ilvl="6" w:tplc="0409000F" w:tentative="1">
+      <w:start w:val="1"/>
+      <w:numFmt w:val="decimal"/>
+      <w:lvlText w:val="%7."/>
+      <w:lvlJc w:val="left"/>
+      <w:pPr>
+        <w:ind w:left="5040" w:hanging="360"/>
+      </w:pPr>
+    </w:lvl>
+    <w:lvl w:ilvl="7" w:tplc="04090019" w:tentative="1">
+      <w:start w:val="1"/>
+      <w:numFmt w:val="lowerLetter"/>
+      <w:lvlText w:val="%8."/>
+      <w:lvlJc w:val="left"/>
+      <w:pPr>
+        <w:ind w:left="5760" w:hanging="360"/>
+      </w:pPr>
+    </w:lvl>
+    <w:lvl w:ilvl="8" w:tplc="0409001B" w:tentative="1">
+      <w:start w:val="1"/>
+      <w:numFmt w:val="lowerRoman"/>
+      <w:lvlText w:val="%9."/>
+      <w:lvlJc w:val="right"/>
+      <w:pPr>
+        <w:ind w:left="6480" w:hanging="180"/>
+      </w:pPr>
+    </w:lvl>
+  </w:abstractNum>
+  <w:abstractNum w:abstractNumId="17" w15:restartNumberingAfterBreak="0">
+    <w:nsid w:val="57FB0A8B"/>
+    <w:multiLevelType w:val="hybridMultilevel"/>
+    <w:tmpl w:val="732CE900"/>
+    <w:lvl w:ilvl="0" w:tplc="5482711A">
+      <w:start w:val="1"/>
+      <w:numFmt w:val="lowerLetter"/>
+      <w:lvlText w:val="%1."/>
+      <w:lvlJc w:val="left"/>
+      <w:pPr>
+        <w:ind w:left="810" w:hanging="360"/>
+      </w:pPr>
+      <w:rPr>
+        <w:rFonts w:hint="default"/>
+      </w:rPr>
+    </w:lvl>
+    <w:lvl w:ilvl="1" w:tplc="04090019">
+      <w:start w:val="1"/>
+      <w:numFmt w:val="lowerLetter"/>
+      <w:lvlText w:val="%2."/>
+      <w:lvlJc w:val="left"/>
+      <w:pPr>
+        <w:ind w:left="1530" w:hanging="360"/>
+      </w:pPr>
+    </w:lvl>
+    <w:lvl w:ilvl="2" w:tplc="0409001B" w:tentative="1">
+      <w:start w:val="1"/>
+      <w:numFmt w:val="lowerRoman"/>
+      <w:lvlText w:val="%3."/>
+      <w:lvlJc w:val="right"/>
+      <w:pPr>
+        <w:ind w:left="2250" w:hanging="180"/>
+      </w:pPr>
+    </w:lvl>
+    <w:lvl w:ilvl="3" w:tplc="0409000F" w:tentative="1">
+      <w:start w:val="1"/>
+      <w:numFmt w:val="decimal"/>
+      <w:lvlText w:val="%4."/>
+      <w:lvlJc w:val="left"/>
+      <w:pPr>
+        <w:ind w:left="2970" w:hanging="360"/>
+      </w:pPr>
+    </w:lvl>
+    <w:lvl w:ilvl="4" w:tplc="04090019" w:tentative="1">
+      <w:start w:val="1"/>
+      <w:numFmt w:val="lowerLetter"/>
+      <w:lvlText w:val="%5."/>
+      <w:lvlJc w:val="left"/>
+      <w:pPr>
+        <w:ind w:left="3690" w:hanging="360"/>
+      </w:pPr>
+    </w:lvl>
+    <w:lvl w:ilvl="5" w:tplc="0409001B" w:tentative="1">
+      <w:start w:val="1"/>
+      <w:numFmt w:val="lowerRoman"/>
+      <w:lvlText w:val="%6."/>
+      <w:lvlJc w:val="right"/>
+      <w:pPr>
+        <w:ind w:left="4410" w:hanging="180"/>
+      </w:pPr>
+    </w:lvl>
+    <w:lvl w:ilvl="6" w:tplc="0409000F" w:tentative="1">
+      <w:start w:val="1"/>
+      <w:numFmt w:val="decimal"/>
+      <w:lvlText w:val="%7."/>
+      <w:lvlJc w:val="left"/>
+      <w:pPr>
+        <w:ind w:left="5130" w:hanging="360"/>
+      </w:pPr>
+    </w:lvl>
+    <w:lvl w:ilvl="7" w:tplc="04090019" w:tentative="1">
+      <w:start w:val="1"/>
+      <w:numFmt w:val="lowerLetter"/>
+      <w:lvlText w:val="%8."/>
+      <w:lvlJc w:val="left"/>
+      <w:pPr>
+        <w:ind w:left="5850" w:hanging="360"/>
+      </w:pPr>
+    </w:lvl>
+    <w:lvl w:ilvl="8" w:tplc="0409001B" w:tentative="1">
+      <w:start w:val="1"/>
+      <w:numFmt w:val="lowerRoman"/>
+      <w:lvlText w:val="%9."/>
+      <w:lvlJc w:val="right"/>
+      <w:pPr>
+        <w:ind w:left="6570" w:hanging="180"/>
+      </w:pPr>
+    </w:lvl>
+  </w:abstractNum>
+  <w:abstractNum w:abstractNumId="18" w15:restartNumberingAfterBreak="0">
     <w:nsid w:val="59475136"/>
     <w:multiLevelType w:val="hybridMultilevel"/>
     <w:tmpl w:val="9B86E7EE"/>
@@ -2513,7 +3145,7 @@
       </w:pPr>
     </w:lvl>
   </w:abstractNum>
-  <w:abstractNum w:abstractNumId="16" w15:restartNumberingAfterBreak="0">
+  <w:abstractNum w:abstractNumId="19" w15:restartNumberingAfterBreak="0">
     <w:nsid w:val="5B656957"/>
     <w:multiLevelType w:val="hybridMultilevel"/>
     <w:tmpl w:val="1D243768"/>
@@ -2602,7 +3234,7 @@
       </w:pPr>
     </w:lvl>
   </w:abstractNum>
-  <w:abstractNum w:abstractNumId="17" w15:restartNumberingAfterBreak="0">
+  <w:abstractNum w:abstractNumId="20" w15:restartNumberingAfterBreak="0">
     <w:nsid w:val="65110EDE"/>
     <w:multiLevelType w:val="hybridMultilevel"/>
     <w:tmpl w:val="B7E68914"/>
@@ -2691,7 +3323,7 @@
       </w:pPr>
     </w:lvl>
   </w:abstractNum>
-  <w:abstractNum w:abstractNumId="18" w15:restartNumberingAfterBreak="0">
+  <w:abstractNum w:abstractNumId="21" w15:restartNumberingAfterBreak="0">
     <w:nsid w:val="756F00FB"/>
     <w:multiLevelType w:val="hybridMultilevel"/>
     <w:tmpl w:val="431CE88C"/>
@@ -2780,7 +3412,7 @@
       </w:pPr>
     </w:lvl>
   </w:abstractNum>
-  <w:abstractNum w:abstractNumId="19" w15:restartNumberingAfterBreak="0">
+  <w:abstractNum w:abstractNumId="22" w15:restartNumberingAfterBreak="0">
     <w:nsid w:val="764B6EB5"/>
     <w:multiLevelType w:val="hybridMultilevel"/>
     <w:tmpl w:val="B7D4DE8C"/>
@@ -2869,7 +3501,96 @@
       </w:pPr>
     </w:lvl>
   </w:abstractNum>
-  <w:abstractNum w:abstractNumId="20" w15:restartNumberingAfterBreak="0">
+  <w:abstractNum w:abstractNumId="23" w15:restartNumberingAfterBreak="0">
+    <w:nsid w:val="7808176A"/>
+    <w:multiLevelType w:val="hybridMultilevel"/>
+    <w:tmpl w:val="E81C1934"/>
+    <w:lvl w:ilvl="0" w:tplc="616E0E24">
+      <w:start w:val="1"/>
+      <w:numFmt w:val="lowerLetter"/>
+      <w:lvlText w:val="%1."/>
+      <w:lvlJc w:val="left"/>
+      <w:pPr>
+        <w:ind w:left="810" w:hanging="360"/>
+      </w:pPr>
+      <w:rPr>
+        <w:rFonts w:hint="default"/>
+      </w:rPr>
+    </w:lvl>
+    <w:lvl w:ilvl="1" w:tplc="04090019" w:tentative="1">
+      <w:start w:val="1"/>
+      <w:numFmt w:val="lowerLetter"/>
+      <w:lvlText w:val="%2."/>
+      <w:lvlJc w:val="left"/>
+      <w:pPr>
+        <w:ind w:left="1530" w:hanging="360"/>
+      </w:pPr>
+    </w:lvl>
+    <w:lvl w:ilvl="2" w:tplc="0409001B" w:tentative="1">
+      <w:start w:val="1"/>
+      <w:numFmt w:val="lowerRoman"/>
+      <w:lvlText w:val="%3."/>
+      <w:lvlJc w:val="right"/>
+      <w:pPr>
+        <w:ind w:left="2250" w:hanging="180"/>
+      </w:pPr>
+    </w:lvl>
+    <w:lvl w:ilvl="3" w:tplc="0409000F" w:tentative="1">
+      <w:start w:val="1"/>
+      <w:numFmt w:val="decimal"/>
+      <w:lvlText w:val="%4."/>
+      <w:lvlJc w:val="left"/>
+      <w:pPr>
+        <w:ind w:left="2970" w:hanging="360"/>
+      </w:pPr>
+    </w:lvl>
+    <w:lvl w:ilvl="4" w:tplc="04090019" w:tentative="1">
+      <w:start w:val="1"/>
+      <w:numFmt w:val="lowerLetter"/>
+      <w:lvlText w:val="%5."/>
+      <w:lvlJc w:val="left"/>
+      <w:pPr>
+        <w:ind w:left="3690" w:hanging="360"/>
+      </w:pPr>
+    </w:lvl>
+    <w:lvl w:ilvl="5" w:tplc="0409001B" w:tentative="1">
+      <w:start w:val="1"/>
+      <w:numFmt w:val="lowerRoman"/>
+      <w:lvlText w:val="%6."/>
+      <w:lvlJc w:val="right"/>
+      <w:pPr>
+        <w:ind w:left="4410" w:hanging="180"/>
+      </w:pPr>
+    </w:lvl>
+    <w:lvl w:ilvl="6" w:tplc="0409000F" w:tentative="1">
+      <w:start w:val="1"/>
+      <w:numFmt w:val="decimal"/>
+      <w:lvlText w:val="%7."/>
+      <w:lvlJc w:val="left"/>
+      <w:pPr>
+        <w:ind w:left="5130" w:hanging="360"/>
+      </w:pPr>
+    </w:lvl>
+    <w:lvl w:ilvl="7" w:tplc="04090019" w:tentative="1">
+      <w:start w:val="1"/>
+      <w:numFmt w:val="lowerLetter"/>
+      <w:lvlText w:val="%8."/>
+      <w:lvlJc w:val="left"/>
+      <w:pPr>
+        <w:ind w:left="5850" w:hanging="360"/>
+      </w:pPr>
+    </w:lvl>
+    <w:lvl w:ilvl="8" w:tplc="0409001B" w:tentative="1">
+      <w:start w:val="1"/>
+      <w:numFmt w:val="lowerRoman"/>
+      <w:lvlText w:val="%9."/>
+      <w:lvlJc w:val="right"/>
+      <w:pPr>
+        <w:ind w:left="6570" w:hanging="180"/>
+      </w:pPr>
+    </w:lvl>
+  </w:abstractNum>
+  <w:abstractNum w:abstractNumId="24" w15:restartNumberingAfterBreak="0">
     <w:nsid w:val="7C994DB6"/>
     <w:multiLevelType w:val="hybridMultilevel"/>
     <w:tmpl w:val="791ECED6"/>
@@ -2981,7 +3702,7 @@
       </w:rPr>
     </w:lvl>
   </w:abstractNum>
-  <w:abstractNum w:abstractNumId="21" w15:restartNumberingAfterBreak="0">
+  <w:abstractNum w:abstractNumId="25" w15:restartNumberingAfterBreak="0">
     <w:nsid w:val="7FBA529B"/>
     <w:multiLevelType w:val="multilevel"/>
     <w:tmpl w:val="BA8287D2"/>
@@ -3132,10 +3853,10 @@
     <w:abstractNumId w:val="2"/>
   </w:num>
   <w:num w:numId="4" w16cid:durableId="172913218">
-    <w:abstractNumId w:val="10"/>
+    <w:abstractNumId w:val="11"/>
   </w:num>
   <w:num w:numId="5" w16cid:durableId="560873343">
-    <w:abstractNumId w:val="18"/>
+    <w:abstractNumId w:val="21"/>
   </w:num>
   <w:num w:numId="6" w16cid:durableId="2060399243">
     <w:abstractNumId w:val="4"/>
@@ -3144,7 +3865,7 @@
     <w:abstractNumId w:val="1"/>
   </w:num>
   <w:num w:numId="8" w16cid:durableId="1926455345">
-    <w:abstractNumId w:val="11"/>
+    <w:abstractNumId w:val="12"/>
   </w:num>
   <w:num w:numId="9" w16cid:durableId="997146701">
     <w:abstractNumId w:val="5"/>
@@ -3156,37 +3877,49 @@
     <w:abstractNumId w:val="3"/>
   </w:num>
   <w:num w:numId="12" w16cid:durableId="640187620">
+    <w:abstractNumId w:val="24"/>
+  </w:num>
+  <w:num w:numId="13" w16cid:durableId="422385250">
+    <w:abstractNumId w:val="18"/>
+  </w:num>
+  <w:num w:numId="14" w16cid:durableId="21588581">
     <w:abstractNumId w:val="20"/>
   </w:num>
-  <w:num w:numId="13" w16cid:durableId="422385250">
-    <w:abstractNumId w:val="15"/>
-  </w:num>
-  <w:num w:numId="14" w16cid:durableId="21588581">
-    <w:abstractNumId w:val="17"/>
-  </w:num>
   <w:num w:numId="15" w16cid:durableId="722145967">
-    <w:abstractNumId w:val="19"/>
+    <w:abstractNumId w:val="22"/>
   </w:num>
   <w:num w:numId="16" w16cid:durableId="1317301125">
-    <w:abstractNumId w:val="9"/>
+    <w:abstractNumId w:val="10"/>
   </w:num>
   <w:num w:numId="17" w16cid:durableId="1935934367">
-    <w:abstractNumId w:val="21"/>
+    <w:abstractNumId w:val="25"/>
   </w:num>
   <w:num w:numId="18" w16cid:durableId="1086002489">
+    <w:abstractNumId w:val="14"/>
+  </w:num>
+  <w:num w:numId="19" w16cid:durableId="1809318425">
     <w:abstractNumId w:val="13"/>
   </w:num>
-  <w:num w:numId="19" w16cid:durableId="1809318425">
-    <w:abstractNumId w:val="12"/>
-  </w:num>
   <w:num w:numId="20" w16cid:durableId="445200332">
-    <w:abstractNumId w:val="16"/>
+    <w:abstractNumId w:val="19"/>
   </w:num>
   <w:num w:numId="21" w16cid:durableId="1921132705">
     <w:abstractNumId w:val="0"/>
   </w:num>
   <w:num w:numId="22" w16cid:durableId="1044526590">
-    <w:abstractNumId w:val="14"/>
+    <w:abstractNumId w:val="15"/>
+  </w:num>
+  <w:num w:numId="23" w16cid:durableId="6912870">
+    <w:abstractNumId w:val="16"/>
+  </w:num>
+  <w:num w:numId="24" w16cid:durableId="1557005562">
+    <w:abstractNumId w:val="17"/>
+  </w:num>
+  <w:num w:numId="25" w16cid:durableId="1208176999">
+    <w:abstractNumId w:val="9"/>
+  </w:num>
+  <w:num w:numId="26" w16cid:durableId="610892342">
+    <w:abstractNumId w:val="23"/>
   </w:num>
 </w:numbering>
 </file>
@@ -4043,6 +4776,324 @@
       </w:tcPr>
     </w:tblStylePr>
   </w:style>
+  <w:style w:type="table" w:styleId="GridTable5Dark">
+    <w:name w:val="Grid Table 5 Dark"/>
+    <w:basedOn w:val="TableNormal"/>
+    <w:uiPriority w:val="50"/>
+    <w:rsid w:val="00D91FEE"/>
+    <w:pPr>
+      <w:spacing w:after="0" w:line="240" w:lineRule="auto"/>
+    </w:pPr>
+    <w:tblPr>
+      <w:tblStyleRowBandSize w:val="1"/>
+      <w:tblStyleColBandSize w:val="1"/>
+      <w:tblBorders>
+        <w:top w:val="single" w:sz="4" w:space="0" w:color="FFFFFF" w:themeColor="background1"/>
+        <w:left w:val="single" w:sz="4" w:space="0" w:color="FFFFFF" w:themeColor="background1"/>
+        <w:bottom w:val="single" w:sz="4" w:space="0" w:color="FFFFFF" w:themeColor="background1"/>
+        <w:right w:val="single" w:sz="4" w:space="0" w:color="FFFFFF" w:themeColor="background1"/>
+        <w:insideH w:val="single" w:sz="4" w:space="0" w:color="FFFFFF" w:themeColor="background1"/>
+        <w:insideV w:val="single" w:sz="4" w:space="0" w:color="FFFFFF" w:themeColor="background1"/>
+      </w:tblBorders>
+    </w:tblPr>
+    <w:tcPr>
+      <w:shd w:val="clear" w:color="auto" w:fill="CCCCCC" w:themeFill="text1" w:themeFillTint="33"/>
+    </w:tcPr>
+    <w:tblStylePr w:type="firstRow">
+      <w:rPr>
+        <w:b/>
+        <w:bCs/>
+        <w:color w:val="FFFFFF" w:themeColor="background1"/>
+      </w:rPr>
+      <w:tblPr/>
+      <w:tcPr>
+        <w:tcBorders>
+          <w:top w:val="single" w:sz="4" w:space="0" w:color="FFFFFF" w:themeColor="background1"/>
+          <w:left w:val="single" w:sz="4" w:space="0" w:color="FFFFFF" w:themeColor="background1"/>
+          <w:right w:val="single" w:sz="4" w:space="0" w:color="FFFFFF" w:themeColor="background1"/>
+          <w:insideH w:val="nil"/>
+          <w:insideV w:val="nil"/>
+        </w:tcBorders>
+        <w:shd w:val="clear" w:color="auto" w:fill="000000" w:themeFill="text1"/>
+      </w:tcPr>
+    </w:tblStylePr>
+    <w:tblStylePr w:type="lastRow">
+      <w:rPr>
+        <w:b/>
+        <w:bCs/>
+        <w:color w:val="FFFFFF" w:themeColor="background1"/>
+      </w:rPr>
+      <w:tblPr/>
+      <w:tcPr>
+        <w:tcBorders>
+          <w:left w:val="single" w:sz="4" w:space="0" w:color="FFFFFF" w:themeColor="background1"/>
+          <w:bottom w:val="single" w:sz="4" w:space="0" w:color="FFFFFF" w:themeColor="background1"/>
+          <w:right w:val="single" w:sz="4" w:space="0" w:color="FFFFFF" w:themeColor="background1"/>
+          <w:insideH w:val="nil"/>
+          <w:insideV w:val="nil"/>
+        </w:tcBorders>
+        <w:shd w:val="clear" w:color="auto" w:fill="000000" w:themeFill="text1"/>
+      </w:tcPr>
+    </w:tblStylePr>
+    <w:tblStylePr w:type="firstCol">
+      <w:rPr>
+        <w:b/>
+        <w:bCs/>
+        <w:color w:val="FFFFFF" w:themeColor="background1"/>
+      </w:rPr>
+      <w:tblPr/>
+      <w:tcPr>
+        <w:tcBorders>
+          <w:top w:val="single" w:sz="4" w:space="0" w:color="FFFFFF" w:themeColor="background1"/>
+          <w:left w:val="single" w:sz="4" w:space="0" w:color="FFFFFF" w:themeColor="background1"/>
+          <w:bottom w:val="single" w:sz="4" w:space="0" w:color="FFFFFF" w:themeColor="background1"/>
+          <w:insideV w:val="nil"/>
+        </w:tcBorders>
+        <w:shd w:val="clear" w:color="auto" w:fill="000000" w:themeFill="text1"/>
+      </w:tcPr>
+    </w:tblStylePr>
+    <w:tblStylePr w:type="lastCol">
+      <w:rPr>
+        <w:b/>
+        <w:bCs/>
+        <w:color w:val="FFFFFF" w:themeColor="background1"/>
+      </w:rPr>
+      <w:tblPr/>
+      <w:tcPr>
+        <w:tcBorders>
+          <w:top w:val="single" w:sz="4" w:space="0" w:color="FFFFFF" w:themeColor="background1"/>
+          <w:bottom w:val="single" w:sz="4" w:space="0" w:color="FFFFFF" w:themeColor="background1"/>
+          <w:right w:val="single" w:sz="4" w:space="0" w:color="FFFFFF" w:themeColor="background1"/>
+          <w:insideV w:val="nil"/>
+        </w:tcBorders>
+        <w:shd w:val="clear" w:color="auto" w:fill="000000" w:themeFill="text1"/>
+      </w:tcPr>
+    </w:tblStylePr>
+    <w:tblStylePr w:type="band1Vert">
+      <w:tblPr/>
+      <w:tcPr>
+        <w:shd w:val="clear" w:color="auto" w:fill="999999" w:themeFill="text1" w:themeFillTint="66"/>
+      </w:tcPr>
+    </w:tblStylePr>
+    <w:tblStylePr w:type="band1Horz">
+      <w:tblPr/>
+      <w:tcPr>
+        <w:shd w:val="clear" w:color="auto" w:fill="999999" w:themeFill="text1" w:themeFillTint="66"/>
+      </w:tcPr>
+    </w:tblStylePr>
+  </w:style>
+  <w:style w:type="table" w:styleId="GridTable5Dark-Accent3">
+    <w:name w:val="Grid Table 5 Dark Accent 3"/>
+    <w:basedOn w:val="TableNormal"/>
+    <w:uiPriority w:val="50"/>
+    <w:rsid w:val="00D91FEE"/>
+    <w:pPr>
+      <w:spacing w:after="0" w:line="240" w:lineRule="auto"/>
+    </w:pPr>
+    <w:tblPr>
+      <w:tblStyleRowBandSize w:val="1"/>
+      <w:tblStyleColBandSize w:val="1"/>
+      <w:tblBorders>
+        <w:top w:val="single" w:sz="4" w:space="0" w:color="FFFFFF" w:themeColor="background1"/>
+        <w:left w:val="single" w:sz="4" w:space="0" w:color="FFFFFF" w:themeColor="background1"/>
+        <w:bottom w:val="single" w:sz="4" w:space="0" w:color="FFFFFF" w:themeColor="background1"/>
+        <w:right w:val="single" w:sz="4" w:space="0" w:color="FFFFFF" w:themeColor="background1"/>
+        <w:insideH w:val="single" w:sz="4" w:space="0" w:color="FFFFFF" w:themeColor="background1"/>
+        <w:insideV w:val="single" w:sz="4" w:space="0" w:color="FFFFFF" w:themeColor="background1"/>
+      </w:tblBorders>
+    </w:tblPr>
+    <w:tcPr>
+      <w:shd w:val="clear" w:color="auto" w:fill="EDEDED" w:themeFill="accent3" w:themeFillTint="33"/>
+    </w:tcPr>
+    <w:tblStylePr w:type="firstRow">
+      <w:rPr>
+        <w:b/>
+        <w:bCs/>
+        <w:color w:val="FFFFFF" w:themeColor="background1"/>
+      </w:rPr>
+      <w:tblPr/>
+      <w:tcPr>
+        <w:tcBorders>
+          <w:top w:val="single" w:sz="4" w:space="0" w:color="FFFFFF" w:themeColor="background1"/>
+          <w:left w:val="single" w:sz="4" w:space="0" w:color="FFFFFF" w:themeColor="background1"/>
+          <w:right w:val="single" w:sz="4" w:space="0" w:color="FFFFFF" w:themeColor="background1"/>
+          <w:insideH w:val="nil"/>
+          <w:insideV w:val="nil"/>
+        </w:tcBorders>
+        <w:shd w:val="clear" w:color="auto" w:fill="A5A5A5" w:themeFill="accent3"/>
+      </w:tcPr>
+    </w:tblStylePr>
+    <w:tblStylePr w:type="lastRow">
+      <w:rPr>
+        <w:b/>
+        <w:bCs/>
+        <w:color w:val="FFFFFF" w:themeColor="background1"/>
+      </w:rPr>
+      <w:tblPr/>
+      <w:tcPr>
+        <w:tcBorders>
+          <w:left w:val="single" w:sz="4" w:space="0" w:color="FFFFFF" w:themeColor="background1"/>
+          <w:bottom w:val="single" w:sz="4" w:space="0" w:color="FFFFFF" w:themeColor="background1"/>
+          <w:right w:val="single" w:sz="4" w:space="0" w:color="FFFFFF" w:themeColor="background1"/>
+          <w:insideH w:val="nil"/>
+          <w:insideV w:val="nil"/>
+        </w:tcBorders>
+        <w:shd w:val="clear" w:color="auto" w:fill="A5A5A5" w:themeFill="accent3"/>
+      </w:tcPr>
+    </w:tblStylePr>
+    <w:tblStylePr w:type="firstCol">
+      <w:rPr>
+        <w:b/>
+        <w:bCs/>
+        <w:color w:val="FFFFFF" w:themeColor="background1"/>
+      </w:rPr>
+      <w:tblPr/>
+      <w:tcPr>
+        <w:tcBorders>
+          <w:top w:val="single" w:sz="4" w:space="0" w:color="FFFFFF" w:themeColor="background1"/>
+          <w:left w:val="single" w:sz="4" w:space="0" w:color="FFFFFF" w:themeColor="background1"/>
+          <w:bottom w:val="single" w:sz="4" w:space="0" w:color="FFFFFF" w:themeColor="background1"/>
+          <w:insideV w:val="nil"/>
+        </w:tcBorders>
+        <w:shd w:val="clear" w:color="auto" w:fill="A5A5A5" w:themeFill="accent3"/>
+      </w:tcPr>
+    </w:tblStylePr>
+    <w:tblStylePr w:type="lastCol">
+      <w:rPr>
+        <w:b/>
+        <w:bCs/>
+        <w:color w:val="FFFFFF" w:themeColor="background1"/>
+      </w:rPr>
+      <w:tblPr/>
+      <w:tcPr>
+        <w:tcBorders>
+          <w:top w:val="single" w:sz="4" w:space="0" w:color="FFFFFF" w:themeColor="background1"/>
+          <w:bottom w:val="single" w:sz="4" w:space="0" w:color="FFFFFF" w:themeColor="background1"/>
+          <w:right w:val="single" w:sz="4" w:space="0" w:color="FFFFFF" w:themeColor="background1"/>
+          <w:insideV w:val="nil"/>
+        </w:tcBorders>
+        <w:shd w:val="clear" w:color="auto" w:fill="A5A5A5" w:themeFill="accent3"/>
+      </w:tcPr>
+    </w:tblStylePr>
+    <w:tblStylePr w:type="band1Vert">
+      <w:tblPr/>
+      <w:tcPr>
+        <w:shd w:val="clear" w:color="auto" w:fill="DBDBDB" w:themeFill="accent3" w:themeFillTint="66"/>
+      </w:tcPr>
+    </w:tblStylePr>
+    <w:tblStylePr w:type="band1Horz">
+      <w:tblPr/>
+      <w:tcPr>
+        <w:shd w:val="clear" w:color="auto" w:fill="DBDBDB" w:themeFill="accent3" w:themeFillTint="66"/>
+      </w:tcPr>
+    </w:tblStylePr>
+  </w:style>
+  <w:style w:type="table" w:styleId="GridTable5Dark-Accent5">
+    <w:name w:val="Grid Table 5 Dark Accent 5"/>
+    <w:basedOn w:val="TableNormal"/>
+    <w:uiPriority w:val="50"/>
+    <w:rsid w:val="00D91FEE"/>
+    <w:pPr>
+      <w:spacing w:after="0" w:line="240" w:lineRule="auto"/>
+    </w:pPr>
+    <w:tblPr>
+      <w:tblStyleRowBandSize w:val="1"/>
+      <w:tblStyleColBandSize w:val="1"/>
+      <w:tblBorders>
+        <w:top w:val="single" w:sz="4" w:space="0" w:color="FFFFFF" w:themeColor="background1"/>
+        <w:left w:val="single" w:sz="4" w:space="0" w:color="FFFFFF" w:themeColor="background1"/>
+        <w:bottom w:val="single" w:sz="4" w:space="0" w:color="FFFFFF" w:themeColor="background1"/>
+        <w:right w:val="single" w:sz="4" w:space="0" w:color="FFFFFF" w:themeColor="background1"/>
+        <w:insideH w:val="single" w:sz="4" w:space="0" w:color="FFFFFF" w:themeColor="background1"/>
+        <w:insideV w:val="single" w:sz="4" w:space="0" w:color="FFFFFF" w:themeColor="background1"/>
+      </w:tblBorders>
+    </w:tblPr>
+    <w:tcPr>
+      <w:shd w:val="clear" w:color="auto" w:fill="DEEAF6" w:themeFill="accent5" w:themeFillTint="33"/>
+    </w:tcPr>
+    <w:tblStylePr w:type="firstRow">
+      <w:rPr>
+        <w:b/>
+        <w:bCs/>
+        <w:color w:val="FFFFFF" w:themeColor="background1"/>
+      </w:rPr>
+      <w:tblPr/>
+      <w:tcPr>
+        <w:tcBorders>
+          <w:top w:val="single" w:sz="4" w:space="0" w:color="FFFFFF" w:themeColor="background1"/>
+          <w:left w:val="single" w:sz="4" w:space="0" w:color="FFFFFF" w:themeColor="background1"/>
+          <w:right w:val="single" w:sz="4" w:space="0" w:color="FFFFFF" w:themeColor="background1"/>
+          <w:insideH w:val="nil"/>
+          <w:insideV w:val="nil"/>
+        </w:tcBorders>
+        <w:shd w:val="clear" w:color="auto" w:fill="5B9BD5" w:themeFill="accent5"/>
+      </w:tcPr>
+    </w:tblStylePr>
+    <w:tblStylePr w:type="lastRow">
+      <w:rPr>
+        <w:b/>
+        <w:bCs/>
+        <w:color w:val="FFFFFF" w:themeColor="background1"/>
+      </w:rPr>
+      <w:tblPr/>
+      <w:tcPr>
+        <w:tcBorders>
+          <w:left w:val="single" w:sz="4" w:space="0" w:color="FFFFFF" w:themeColor="background1"/>
+          <w:bottom w:val="single" w:sz="4" w:space="0" w:color="FFFFFF" w:themeColor="background1"/>
+          <w:right w:val="single" w:sz="4" w:space="0" w:color="FFFFFF" w:themeColor="background1"/>
+          <w:insideH w:val="nil"/>
+          <w:insideV w:val="nil"/>
+        </w:tcBorders>
+        <w:shd w:val="clear" w:color="auto" w:fill="5B9BD5" w:themeFill="accent5"/>
+      </w:tcPr>
+    </w:tblStylePr>
+    <w:tblStylePr w:type="firstCol">
+      <w:rPr>
+        <w:b/>
+        <w:bCs/>
+        <w:color w:val="FFFFFF" w:themeColor="background1"/>
+      </w:rPr>
+      <w:tblPr/>
+      <w:tcPr>
+        <w:tcBorders>
+          <w:top w:val="single" w:sz="4" w:space="0" w:color="FFFFFF" w:themeColor="background1"/>
+          <w:left w:val="single" w:sz="4" w:space="0" w:color="FFFFFF" w:themeColor="background1"/>
+          <w:bottom w:val="single" w:sz="4" w:space="0" w:color="FFFFFF" w:themeColor="background1"/>
+          <w:insideV w:val="nil"/>
+        </w:tcBorders>
+        <w:shd w:val="clear" w:color="auto" w:fill="5B9BD5" w:themeFill="accent5"/>
+      </w:tcPr>
+    </w:tblStylePr>
+    <w:tblStylePr w:type="lastCol">
+      <w:rPr>
+        <w:b/>
+        <w:bCs/>
+        <w:color w:val="FFFFFF" w:themeColor="background1"/>
+      </w:rPr>
+      <w:tblPr/>
+      <w:tcPr>
+        <w:tcBorders>
+          <w:top w:val="single" w:sz="4" w:space="0" w:color="FFFFFF" w:themeColor="background1"/>
+          <w:bottom w:val="single" w:sz="4" w:space="0" w:color="FFFFFF" w:themeColor="background1"/>
+          <w:right w:val="single" w:sz="4" w:space="0" w:color="FFFFFF" w:themeColor="background1"/>
+          <w:insideV w:val="nil"/>
+        </w:tcBorders>
+        <w:shd w:val="clear" w:color="auto" w:fill="5B9BD5" w:themeFill="accent5"/>
+      </w:tcPr>
+    </w:tblStylePr>
+    <w:tblStylePr w:type="band1Vert">
+      <w:tblPr/>
+      <w:tcPr>
+        <w:shd w:val="clear" w:color="auto" w:fill="BDD6EE" w:themeFill="accent5" w:themeFillTint="66"/>
+      </w:tcPr>
+    </w:tblStylePr>
+    <w:tblStylePr w:type="band1Horz">
+      <w:tblPr/>
+      <w:tcPr>
+        <w:shd w:val="clear" w:color="auto" w:fill="BDD6EE" w:themeFill="accent5" w:themeFillTint="66"/>
+      </w:tcPr>
+    </w:tblStylePr>
+  </w:style>
 </w:styles>
 </file>
 

</xml_diff>

<commit_message>
adding fase-2 document with notebook links
</commit_message>
<xml_diff>
--- a/Aprendizaje_Automatico/Fase-2/Fase 2 - Ruben Alejandro Deambrossi.docx
+++ b/Aprendizaje_Automatico/Fase-2/Fase 2 - Ruben Alejandro Deambrossi.docx
@@ -939,19 +939,60 @@
         <w:jc w:val="both"/>
         <w:rPr>
           <w:rFonts w:ascii="Arial" w:hAnsi="Arial" w:cs="Arial"/>
-        </w:rPr>
-      </w:pPr>
-      <w:r>
-        <w:rPr>
-          <w:rFonts w:ascii="Arial" w:hAnsi="Arial" w:cs="Arial"/>
+          <w:lang w:val="en-US"/>
+        </w:rPr>
+      </w:pPr>
+      <w:r>
+        <w:rPr>
+          <w:rFonts w:ascii="Arial" w:hAnsi="Arial" w:cs="Arial"/>
+          <w:lang w:val="en-US"/>
         </w:rPr>
         <w:t>Noteboo</w:t>
       </w:r>
       <w:r>
         <w:rPr>
           <w:rFonts w:ascii="Arial" w:hAnsi="Arial" w:cs="Arial"/>
+          <w:lang w:val="en-US"/>
         </w:rPr>
         <w:t xml:space="preserve">k Link: </w:t>
+      </w:r>
+      <w:r>
+        <w:rPr>
+          <w:rFonts w:ascii="Arial" w:hAnsi="Arial" w:cs="Arial"/>
+        </w:rPr>
+        <w:fldChar w:fldCharType="begin"/>
+      </w:r>
+      <w:r>
+        <w:rPr>
+          <w:rFonts w:ascii="Arial" w:hAnsi="Arial" w:cs="Arial"/>
+          <w:lang w:val="en-US"/>
+        </w:rPr>
+        <w:instrText xml:space="preserve"> HYPERLINK "https://github.com/Robbende/tecm-ai-master/blob/main/Aprendizaje_Automatico/Fase-2/Fase-2.4.a_dataset_generator.ipynb" </w:instrText>
+      </w:r>
+      <w:r>
+        <w:rPr>
+          <w:rFonts w:ascii="Arial" w:hAnsi="Arial" w:cs="Arial"/>
+        </w:rPr>
+      </w:r>
+      <w:r>
+        <w:rPr>
+          <w:rFonts w:ascii="Arial" w:hAnsi="Arial" w:cs="Arial"/>
+        </w:rPr>
+        <w:fldChar w:fldCharType="separate"/>
+      </w:r>
+      <w:r>
+        <w:rPr>
+          <w:rStyle w:val="Hyperlink"/>
+          <w:rFonts w:ascii="Arial" w:hAnsi="Arial" w:cs="Arial"/>
+          <w:lang w:val="en-US"/>
+        </w:rPr>
+        <w:t>Fase-2.4.a_dataset_generator.ipynb</w:t>
+      </w:r>
+      <w:r>
+        <w:rPr>
+          <w:rFonts w:ascii="Arial" w:hAnsi="Arial" w:cs="Arial"/>
+        </w:rPr>
+        <w:fldChar w:fldCharType="end"/>
       </w:r>
     </w:p>
     <w:p>
@@ -962,6 +1003,7 @@
         <w:jc w:val="both"/>
         <w:rPr>
           <w:rFonts w:ascii="Arial" w:hAnsi="Arial" w:cs="Arial"/>
+          <w:lang w:val="en-US"/>
         </w:rPr>
       </w:pPr>
     </w:p>
@@ -993,14 +1035,26 @@
         <w:jc w:val="both"/>
         <w:rPr>
           <w:rFonts w:ascii="Arial" w:hAnsi="Arial" w:cs="Arial"/>
-        </w:rPr>
-      </w:pPr>
-      <w:r>
-        <w:rPr>
-          <w:rFonts w:ascii="Arial" w:hAnsi="Arial" w:cs="Arial"/>
+          <w:lang w:val="en-US"/>
+        </w:rPr>
+      </w:pPr>
+      <w:r>
+        <w:rPr>
+          <w:rFonts w:ascii="Arial" w:hAnsi="Arial" w:cs="Arial"/>
+          <w:lang w:val="en-US"/>
         </w:rPr>
         <w:t xml:space="preserve">Notebook Link: </w:t>
       </w:r>
+      <w:hyperlink r:id="rId9" w:history="1">
+        <w:r>
+          <w:rPr>
+            <w:rStyle w:val="Hyperlink"/>
+            <w:rFonts w:ascii="Arial" w:hAnsi="Arial" w:cs="Arial"/>
+            <w:lang w:val="en-US"/>
+          </w:rPr>
+          <w:t>Fase-2.4.b_LogisticRegression.ipynb</w:t>
+        </w:r>
+      </w:hyperlink>
     </w:p>
     <w:p>
       <w:pPr>
@@ -1010,11 +1064,13 @@
         <w:jc w:val="both"/>
         <w:rPr>
           <w:rFonts w:ascii="Arial" w:hAnsi="Arial" w:cs="Arial"/>
-        </w:rPr>
-      </w:pPr>
-      <w:r>
-        <w:rPr>
-          <w:rFonts w:ascii="Arial" w:hAnsi="Arial" w:cs="Arial"/>
+          <w:lang w:val="en-US"/>
+        </w:rPr>
+      </w:pPr>
+      <w:r>
+        <w:rPr>
+          <w:rFonts w:ascii="Arial" w:hAnsi="Arial" w:cs="Arial"/>
+          <w:lang w:val="en-US"/>
         </w:rPr>
         <w:t xml:space="preserve"> </w:t>
       </w:r>
@@ -1062,6 +1118,21 @@
         </w:rPr>
         <w:t>Notebook Link:</w:t>
       </w:r>
+      <w:r>
+        <w:rPr>
+          <w:rFonts w:ascii="Arial" w:hAnsi="Arial" w:cs="Arial"/>
+        </w:rPr>
+        <w:t xml:space="preserve"> </w:t>
+      </w:r>
+      <w:hyperlink r:id="rId10" w:history="1">
+        <w:r>
+          <w:rPr>
+            <w:rStyle w:val="Hyperlink"/>
+            <w:rFonts w:ascii="Arial" w:hAnsi="Arial" w:cs="Arial"/>
+          </w:rPr>
+          <w:t>Fase-2.5.ipynb</w:t>
+        </w:r>
+      </w:hyperlink>
     </w:p>
     <w:p>
       <w:pPr>

</xml_diff>